<commit_message>
[javargasgue] Editar archivo retrospectiva
</commit_message>
<xml_diff>
--- a/Actas de Reunión/Sprint - 01/2. Acta Reunión Restrospectiva - Sprint 01.docx
+++ b/Actas de Reunión/Sprint - 01/2. Acta Reunión Restrospectiva - Sprint 01.docx
@@ -101,7 +101,7 @@
                 <w:sz w:val="20"/>
                 <w:u w:val="none"/>
               </w:rPr>
-              <w:t>11</w:t>
+              <w:t>02</w:t>
             </w:r>
             <w:r>
               <w:rPr>
@@ -119,7 +119,7 @@
                 <w:sz w:val="20"/>
                 <w:u w:val="none"/>
               </w:rPr>
-              <w:t>Marzo</w:t>
+              <w:t>Septiembre</w:t>
             </w:r>
             <w:r>
               <w:rPr>
@@ -324,7 +324,34 @@
                 <w:sz w:val="20"/>
                 <w:u w:val="none"/>
               </w:rPr>
-              <w:t>Julian Andres Vargas Guerrero</w:t>
+              <w:t>Julián</w:t>
+            </w:r>
+            <w:r>
+              <w:rPr>
+                <w:rFonts w:ascii="Arvo" w:eastAsia="Calibri" w:hAnsi="Arvo" w:cs="Calibri"/>
+                <w:color w:val="454545"/>
+                <w:sz w:val="20"/>
+                <w:u w:val="none"/>
+              </w:rPr>
+              <w:t xml:space="preserve"> </w:t>
+            </w:r>
+            <w:r>
+              <w:rPr>
+                <w:rFonts w:ascii="Arvo" w:eastAsia="Calibri" w:hAnsi="Arvo" w:cs="Calibri"/>
+                <w:color w:val="454545"/>
+                <w:sz w:val="20"/>
+                <w:u w:val="none"/>
+              </w:rPr>
+              <w:t>Andrés</w:t>
+            </w:r>
+            <w:r>
+              <w:rPr>
+                <w:rFonts w:ascii="Arvo" w:eastAsia="Calibri" w:hAnsi="Arvo" w:cs="Calibri"/>
+                <w:color w:val="454545"/>
+                <w:sz w:val="20"/>
+                <w:u w:val="none"/>
+              </w:rPr>
+              <w:t xml:space="preserve"> Vargas Guerrero</w:t>
             </w:r>
             <w:r>
               <w:rPr>
@@ -405,16 +432,7 @@
                 <w:sz w:val="20"/>
                 <w:u w:val="none"/>
               </w:rPr>
-              <w:t>– Poli CCT</w:t>
-            </w:r>
-            <w:r>
-              <w:rPr>
-                <w:rFonts w:ascii="Arvo" w:eastAsia="Calibri" w:hAnsi="Arvo" w:cs="Calibri"/>
-                <w:color w:val="454545"/>
-                <w:sz w:val="20"/>
-                <w:u w:val="none"/>
-              </w:rPr>
-              <w:t xml:space="preserve"> </w:t>
+              <w:t>– Geografía IAL</w:t>
             </w:r>
           </w:p>
         </w:tc>
@@ -641,7 +659,7 @@
                 <w:sz w:val="20"/>
                 <w:u w:val="none"/>
               </w:rPr>
-              <w:t>Analista BD Senior</w:t>
+              <w:t>Front end</w:t>
             </w:r>
           </w:p>
         </w:tc>
@@ -737,7 +755,7 @@
                 <w:sz w:val="20"/>
                 <w:u w:val="none"/>
               </w:rPr>
-              <w:t>Desarrolladora</w:t>
+              <w:t>Front end</w:t>
             </w:r>
           </w:p>
         </w:tc>
@@ -802,7 +820,34 @@
                 <w:sz w:val="20"/>
                 <w:u w:val="none"/>
               </w:rPr>
-              <w:t>Nasly Gordillo (NG)</w:t>
+              <w:t>Diana Restrepo</w:t>
+            </w:r>
+            <w:r>
+              <w:rPr>
+                <w:rFonts w:ascii="Arvo" w:eastAsia="Calibri" w:hAnsi="Arvo" w:cs="Calibri"/>
+                <w:color w:val="454545"/>
+                <w:sz w:val="20"/>
+                <w:u w:val="none"/>
+              </w:rPr>
+              <w:t xml:space="preserve"> (</w:t>
+            </w:r>
+            <w:r>
+              <w:rPr>
+                <w:rFonts w:ascii="Arvo" w:eastAsia="Calibri" w:hAnsi="Arvo" w:cs="Calibri"/>
+                <w:color w:val="454545"/>
+                <w:sz w:val="20"/>
+                <w:u w:val="none"/>
+              </w:rPr>
+              <w:t>DR</w:t>
+            </w:r>
+            <w:r>
+              <w:rPr>
+                <w:rFonts w:ascii="Arvo" w:eastAsia="Calibri" w:hAnsi="Arvo" w:cs="Calibri"/>
+                <w:color w:val="454545"/>
+                <w:sz w:val="20"/>
+                <w:u w:val="none"/>
+              </w:rPr>
+              <w:t>)</w:t>
             </w:r>
           </w:p>
         </w:tc>
@@ -833,16 +878,7 @@
                 <w:sz w:val="20"/>
                 <w:u w:val="none"/>
               </w:rPr>
-              <w:t>Diseñadora</w:t>
-            </w:r>
-            <w:r>
-              <w:rPr>
-                <w:rFonts w:ascii="Arvo" w:eastAsia="Calibri" w:hAnsi="Arvo" w:cs="Calibri"/>
-                <w:color w:val="454545"/>
-                <w:sz w:val="20"/>
-                <w:u w:val="none"/>
-              </w:rPr>
-              <w:t xml:space="preserve"> Web</w:t>
+              <w:t>Back end</w:t>
             </w:r>
           </w:p>
         </w:tc>
@@ -907,7 +943,34 @@
                 <w:sz w:val="20"/>
                 <w:u w:val="none"/>
               </w:rPr>
-              <w:t>Katherine Vega (KV)</w:t>
+              <w:t>Sediel Ruiz</w:t>
+            </w:r>
+            <w:r>
+              <w:rPr>
+                <w:rFonts w:ascii="Arvo" w:eastAsia="Calibri" w:hAnsi="Arvo" w:cs="Calibri"/>
+                <w:color w:val="454545"/>
+                <w:sz w:val="20"/>
+                <w:u w:val="none"/>
+              </w:rPr>
+              <w:t xml:space="preserve"> (</w:t>
+            </w:r>
+            <w:r>
+              <w:rPr>
+                <w:rFonts w:ascii="Arvo" w:eastAsia="Calibri" w:hAnsi="Arvo" w:cs="Calibri"/>
+                <w:color w:val="454545"/>
+                <w:sz w:val="20"/>
+                <w:u w:val="none"/>
+              </w:rPr>
+              <w:t>SR</w:t>
+            </w:r>
+            <w:r>
+              <w:rPr>
+                <w:rFonts w:ascii="Arvo" w:eastAsia="Calibri" w:hAnsi="Arvo" w:cs="Calibri"/>
+                <w:color w:val="454545"/>
+                <w:sz w:val="20"/>
+                <w:u w:val="none"/>
+              </w:rPr>
+              <w:t>)</w:t>
             </w:r>
           </w:p>
         </w:tc>
@@ -938,7 +1001,7 @@
                 <w:sz w:val="20"/>
                 <w:u w:val="none"/>
               </w:rPr>
-              <w:t>Analista BD Senior</w:t>
+              <w:t>Full Stack</w:t>
             </w:r>
           </w:p>
         </w:tc>
@@ -968,7 +1031,7 @@
                 <w:sz w:val="20"/>
                 <w:u w:val="none"/>
               </w:rPr>
-              <w:t>Si</w:t>
+              <w:t>No</w:t>
             </w:r>
           </w:p>
         </w:tc>
@@ -1003,7 +1066,25 @@
                 <w:sz w:val="20"/>
                 <w:u w:val="none"/>
               </w:rPr>
-              <w:t>Jhon Triana (JT)</w:t>
+              <w:t>Camilo Nieto</w:t>
+            </w:r>
+            <w:r>
+              <w:rPr>
+                <w:rFonts w:ascii="Arvo" w:eastAsia="Calibri" w:hAnsi="Arvo" w:cs="Calibri"/>
+                <w:color w:val="454545"/>
+                <w:sz w:val="20"/>
+                <w:u w:val="none"/>
+              </w:rPr>
+              <w:t xml:space="preserve"> (</w:t>
+            </w:r>
+            <w:r>
+              <w:rPr>
+                <w:rFonts w:ascii="Arvo" w:eastAsia="Calibri" w:hAnsi="Arvo" w:cs="Calibri"/>
+                <w:color w:val="454545"/>
+                <w:sz w:val="20"/>
+                <w:u w:val="none"/>
+              </w:rPr>
+              <w:t>CN)</w:t>
             </w:r>
           </w:p>
         </w:tc>
@@ -1019,102 +1100,6 @@
           <w:p>
             <w:pPr>
               <w:pStyle w:val="Ttulo"/>
-              <w:jc w:val="left"/>
-              <w:rPr>
-                <w:rFonts w:ascii="Arvo" w:eastAsia="Calibri" w:hAnsi="Arvo" w:cs="Calibri"/>
-                <w:color w:val="454545"/>
-                <w:sz w:val="20"/>
-                <w:u w:val="none"/>
-              </w:rPr>
-            </w:pPr>
-            <w:r>
-              <w:rPr>
-                <w:rFonts w:ascii="Arvo" w:eastAsia="Calibri" w:hAnsi="Arvo" w:cs="Calibri"/>
-                <w:color w:val="454545"/>
-                <w:sz w:val="20"/>
-                <w:u w:val="none"/>
-              </w:rPr>
-              <w:t>Desarrollador</w:t>
-            </w:r>
-          </w:p>
-        </w:tc>
-        <w:tc>
-          <w:tcPr>
-            <w:tcW w:w="1559" w:type="dxa"/>
-            <w:tcBorders>
-              <w:left w:val="single" w:sz="4" w:space="0" w:color="B9C9D0"/>
-              <w:right w:val="single" w:sz="4" w:space="0" w:color="B9C9D0"/>
-            </w:tcBorders>
-            <w:vAlign w:val="center"/>
-          </w:tcPr>
-          <w:p>
-            <w:pPr>
-              <w:pStyle w:val="Ttulo"/>
-              <w:rPr>
-                <w:rFonts w:ascii="Arvo" w:eastAsia="Calibri" w:hAnsi="Arvo" w:cs="Calibri"/>
-                <w:color w:val="454545"/>
-                <w:sz w:val="20"/>
-                <w:u w:val="none"/>
-              </w:rPr>
-            </w:pPr>
-            <w:r>
-              <w:rPr>
-                <w:rFonts w:ascii="Arvo" w:eastAsia="Calibri" w:hAnsi="Arvo" w:cs="Calibri"/>
-                <w:color w:val="454545"/>
-                <w:sz w:val="20"/>
-                <w:u w:val="none"/>
-              </w:rPr>
-              <w:t>Si</w:t>
-            </w:r>
-          </w:p>
-        </w:tc>
-      </w:tr>
-      <w:tr>
-        <w:trPr>
-          <w:trHeight w:val="419"/>
-        </w:trPr>
-        <w:tc>
-          <w:tcPr>
-            <w:tcW w:w="2835" w:type="dxa"/>
-            <w:tcBorders>
-              <w:right w:val="single" w:sz="4" w:space="0" w:color="B9C9D0"/>
-            </w:tcBorders>
-            <w:vAlign w:val="center"/>
-          </w:tcPr>
-          <w:p>
-            <w:pPr>
-              <w:pStyle w:val="Ttulo"/>
-              <w:jc w:val="left"/>
-              <w:rPr>
-                <w:rFonts w:ascii="Arvo" w:eastAsia="Calibri" w:hAnsi="Arvo" w:cs="Calibri"/>
-                <w:color w:val="454545"/>
-                <w:sz w:val="20"/>
-                <w:u w:val="none"/>
-              </w:rPr>
-            </w:pPr>
-            <w:r>
-              <w:rPr>
-                <w:rFonts w:ascii="Arvo" w:eastAsia="Calibri" w:hAnsi="Arvo" w:cs="Calibri"/>
-                <w:color w:val="454545"/>
-                <w:sz w:val="20"/>
-                <w:u w:val="none"/>
-              </w:rPr>
-              <w:t>Wilson Marín (WM)</w:t>
-            </w:r>
-          </w:p>
-        </w:tc>
-        <w:tc>
-          <w:tcPr>
-            <w:tcW w:w="4111" w:type="dxa"/>
-            <w:tcBorders>
-              <w:left w:val="single" w:sz="4" w:space="0" w:color="B9C9D0"/>
-              <w:right w:val="single" w:sz="4" w:space="0" w:color="B9C9D0"/>
-            </w:tcBorders>
-            <w:vAlign w:val="center"/>
-          </w:tcPr>
-          <w:p>
-            <w:pPr>
-              <w:pStyle w:val="Ttulo"/>
               <w:jc w:val="both"/>
               <w:rPr>
                 <w:rFonts w:ascii="Arvo" w:eastAsia="Calibri" w:hAnsi="Arvo" w:cs="Calibri"/>
@@ -1130,16 +1115,7 @@
                 <w:sz w:val="20"/>
                 <w:u w:val="none"/>
               </w:rPr>
-              <w:t>Diseñador</w:t>
-            </w:r>
-            <w:r>
-              <w:rPr>
-                <w:rFonts w:ascii="Arvo" w:eastAsia="Calibri" w:hAnsi="Arvo" w:cs="Calibri"/>
-                <w:color w:val="454545"/>
-                <w:sz w:val="20"/>
-                <w:u w:val="none"/>
-              </w:rPr>
-              <w:t xml:space="preserve"> Web</w:t>
+              <w:t>Infraestructura</w:t>
             </w:r>
           </w:p>
         </w:tc>
@@ -1658,6 +1634,8 @@
                 <w:u w:val="none"/>
               </w:rPr>
             </w:pPr>
+            <w:bookmarkStart w:id="1" w:name="_GoBack"/>
+            <w:bookmarkEnd w:id="1"/>
             <w:r>
               <w:rPr>
                 <w:rFonts w:ascii="Arvo" w:eastAsia="Calibri" w:hAnsi="Arvo" w:cs="Calibri"/>
@@ -2062,7 +2040,6 @@
                 <w:sz w:val="20"/>
                 <w:u w:val="none"/>
               </w:rPr>
-              <w:lastRenderedPageBreak/>
               <w:t>Pruebas de integración.</w:t>
             </w:r>
           </w:p>
@@ -2088,6 +2065,7 @@
                 <w:sz w:val="20"/>
                 <w:u w:val="none"/>
               </w:rPr>
+              <w:lastRenderedPageBreak/>
               <w:t>Poner todas las evidencias del proyecto en las herramientas de apoyo</w:t>
             </w:r>
           </w:p>
@@ -2252,7 +2230,7 @@
                 <w:sz w:val="20"/>
                 <w:szCs w:val="20"/>
               </w:rPr>
-              <w:t>Se establece que este levantamiento de requerimientos se va a trabajar como historias de usuario y será publicado en el Drive corporativo con el fin de que el equipo participe de forma activa en su elaboración.</w:t>
+              <w:t>.</w:t>
             </w:r>
           </w:p>
           <w:p>
@@ -2273,11 +2251,12 @@
             <w:r>
               <w:rPr>
                 <w:rFonts w:ascii="Arvo" w:hAnsi="Arvo"/>
+                <w:bCs/>
                 <w:color w:val="454545"/>
                 <w:sz w:val="20"/>
                 <w:szCs w:val="20"/>
               </w:rPr>
-              <w:t>Utilizar las herramientas de apoyo Github y Zenhub</w:t>
+              <w:t>.</w:t>
             </w:r>
           </w:p>
         </w:tc>
@@ -2358,8 +2337,6 @@
           <w:szCs w:val="20"/>
         </w:rPr>
       </w:pPr>
-      <w:bookmarkStart w:id="1" w:name="_GoBack"/>
-      <w:bookmarkEnd w:id="1"/>
     </w:p>
     <w:p>
       <w:pPr>
@@ -2370,678 +2347,6 @@
           <w:szCs w:val="20"/>
         </w:rPr>
       </w:pPr>
-    </w:p>
-    <w:p>
-      <w:pPr>
-        <w:rPr>
-          <w:rFonts w:ascii="Arvo" w:hAnsi="Arvo"/>
-          <w:color w:val="454545"/>
-          <w:sz w:val="20"/>
-          <w:szCs w:val="20"/>
-        </w:rPr>
-      </w:pPr>
-    </w:p>
-    <w:p>
-      <w:pPr>
-        <w:rPr>
-          <w:rFonts w:ascii="Arvo" w:hAnsi="Arvo"/>
-          <w:color w:val="454545"/>
-          <w:sz w:val="20"/>
-          <w:szCs w:val="20"/>
-        </w:rPr>
-      </w:pPr>
-    </w:p>
-    <w:p>
-      <w:pPr>
-        <w:rPr>
-          <w:rFonts w:ascii="Arvo" w:hAnsi="Arvo"/>
-          <w:color w:val="454545"/>
-          <w:sz w:val="20"/>
-          <w:szCs w:val="20"/>
-        </w:rPr>
-      </w:pPr>
-    </w:p>
-    <w:p>
-      <w:pPr>
-        <w:rPr>
-          <w:rFonts w:ascii="Arvo" w:hAnsi="Arvo"/>
-          <w:color w:val="454545"/>
-          <w:sz w:val="20"/>
-          <w:szCs w:val="20"/>
-        </w:rPr>
-      </w:pPr>
-    </w:p>
-    <w:p>
-      <w:pPr>
-        <w:jc w:val="center"/>
-        <w:rPr>
-          <w:rFonts w:ascii="Arvo" w:hAnsi="Arvo"/>
-          <w:color w:val="454545"/>
-          <w:sz w:val="20"/>
-          <w:szCs w:val="20"/>
-        </w:rPr>
-      </w:pPr>
-      <w:r>
-        <w:rPr>
-          <w:rFonts w:ascii="Arvo" w:hAnsi="Arvo"/>
-          <w:color w:val="454545"/>
-          <w:sz w:val="20"/>
-          <w:szCs w:val="20"/>
-        </w:rPr>
-        <w:t>____________________________</w:t>
-      </w:r>
-      <w:r>
-        <w:rPr>
-          <w:rFonts w:ascii="Arvo" w:hAnsi="Arvo"/>
-          <w:color w:val="454545"/>
-          <w:sz w:val="20"/>
-          <w:szCs w:val="20"/>
-        </w:rPr>
-        <w:tab/>
-      </w:r>
-      <w:r>
-        <w:rPr>
-          <w:rFonts w:ascii="Arvo" w:hAnsi="Arvo"/>
-          <w:color w:val="454545"/>
-          <w:sz w:val="20"/>
-          <w:szCs w:val="20"/>
-        </w:rPr>
-        <w:tab/>
-      </w:r>
-      <w:r>
-        <w:rPr>
-          <w:rFonts w:ascii="Arvo" w:hAnsi="Arvo"/>
-          <w:color w:val="454545"/>
-          <w:sz w:val="20"/>
-          <w:szCs w:val="20"/>
-        </w:rPr>
-        <w:tab/>
-        <w:t>____________________________</w:t>
-      </w:r>
-    </w:p>
-    <w:p>
-      <w:pPr>
-        <w:jc w:val="center"/>
-        <w:rPr>
-          <w:rFonts w:ascii="Arvo" w:hAnsi="Arvo"/>
-          <w:color w:val="454545"/>
-          <w:sz w:val="20"/>
-          <w:szCs w:val="20"/>
-        </w:rPr>
-      </w:pPr>
-      <w:r>
-        <w:rPr>
-          <w:rFonts w:ascii="Arvo" w:hAnsi="Arvo"/>
-          <w:color w:val="454545"/>
-          <w:sz w:val="20"/>
-          <w:szCs w:val="20"/>
-        </w:rPr>
-        <w:t>Julián</w:t>
-      </w:r>
-      <w:r>
-        <w:rPr>
-          <w:rFonts w:ascii="Arvo" w:hAnsi="Arvo"/>
-          <w:color w:val="454545"/>
-          <w:sz w:val="20"/>
-          <w:szCs w:val="20"/>
-        </w:rPr>
-        <w:t xml:space="preserve"> Vargas</w:t>
-      </w:r>
-      <w:r>
-        <w:rPr>
-          <w:rFonts w:ascii="Arvo" w:hAnsi="Arvo"/>
-          <w:color w:val="454545"/>
-          <w:sz w:val="20"/>
-          <w:szCs w:val="20"/>
-        </w:rPr>
-        <w:tab/>
-      </w:r>
-      <w:r>
-        <w:rPr>
-          <w:rFonts w:ascii="Arvo" w:hAnsi="Arvo"/>
-          <w:color w:val="454545"/>
-          <w:sz w:val="20"/>
-          <w:szCs w:val="20"/>
-        </w:rPr>
-        <w:tab/>
-      </w:r>
-      <w:r>
-        <w:rPr>
-          <w:rFonts w:ascii="Arvo" w:hAnsi="Arvo"/>
-          <w:color w:val="454545"/>
-          <w:sz w:val="20"/>
-          <w:szCs w:val="20"/>
-        </w:rPr>
-        <w:tab/>
-      </w:r>
-      <w:r>
-        <w:rPr>
-          <w:rFonts w:ascii="Arvo" w:hAnsi="Arvo"/>
-          <w:color w:val="454545"/>
-          <w:sz w:val="20"/>
-          <w:szCs w:val="20"/>
-        </w:rPr>
-        <w:tab/>
-      </w:r>
-      <w:r>
-        <w:rPr>
-          <w:rFonts w:ascii="Arvo" w:hAnsi="Arvo"/>
-          <w:color w:val="454545"/>
-          <w:sz w:val="20"/>
-          <w:szCs w:val="20"/>
-        </w:rPr>
-        <w:tab/>
-        <w:t>Katherine Vega</w:t>
-      </w:r>
-    </w:p>
-    <w:p>
-      <w:pPr>
-        <w:jc w:val="center"/>
-        <w:rPr>
-          <w:rFonts w:ascii="Arvo" w:hAnsi="Arvo"/>
-          <w:color w:val="454545"/>
-          <w:sz w:val="20"/>
-          <w:szCs w:val="20"/>
-        </w:rPr>
-      </w:pPr>
-      <w:r>
-        <w:rPr>
-          <w:rFonts w:ascii="Arvo" w:hAnsi="Arvo"/>
-          <w:color w:val="454545"/>
-          <w:sz w:val="20"/>
-          <w:szCs w:val="20"/>
-        </w:rPr>
-        <w:t>Analista BD Senior</w:t>
-      </w:r>
-      <w:r>
-        <w:rPr>
-          <w:rFonts w:ascii="Arvo" w:hAnsi="Arvo"/>
-          <w:color w:val="454545"/>
-          <w:sz w:val="20"/>
-          <w:szCs w:val="20"/>
-        </w:rPr>
-        <w:tab/>
-      </w:r>
-      <w:r>
-        <w:rPr>
-          <w:rFonts w:ascii="Arvo" w:hAnsi="Arvo"/>
-          <w:color w:val="454545"/>
-          <w:sz w:val="20"/>
-          <w:szCs w:val="20"/>
-        </w:rPr>
-        <w:tab/>
-      </w:r>
-      <w:r>
-        <w:rPr>
-          <w:rFonts w:ascii="Arvo" w:hAnsi="Arvo"/>
-          <w:color w:val="454545"/>
-          <w:sz w:val="20"/>
-          <w:szCs w:val="20"/>
-        </w:rPr>
-        <w:tab/>
-      </w:r>
-      <w:r>
-        <w:rPr>
-          <w:rFonts w:ascii="Arvo" w:hAnsi="Arvo"/>
-          <w:color w:val="454545"/>
-          <w:sz w:val="20"/>
-          <w:szCs w:val="20"/>
-        </w:rPr>
-        <w:tab/>
-        <w:t>Analista BD Senior</w:t>
-      </w:r>
-    </w:p>
-    <w:p>
-      <w:pPr>
-        <w:jc w:val="center"/>
-        <w:rPr>
-          <w:rFonts w:ascii="Arvo" w:hAnsi="Arvo"/>
-          <w:color w:val="454545"/>
-          <w:sz w:val="20"/>
-          <w:szCs w:val="20"/>
-        </w:rPr>
-      </w:pPr>
-    </w:p>
-    <w:p>
-      <w:pPr>
-        <w:jc w:val="center"/>
-        <w:rPr>
-          <w:rFonts w:ascii="Arvo" w:hAnsi="Arvo"/>
-          <w:color w:val="454545"/>
-          <w:sz w:val="20"/>
-          <w:szCs w:val="20"/>
-        </w:rPr>
-      </w:pPr>
-    </w:p>
-    <w:p>
-      <w:pPr>
-        <w:jc w:val="center"/>
-        <w:rPr>
-          <w:rFonts w:ascii="Arvo" w:hAnsi="Arvo"/>
-          <w:color w:val="454545"/>
-          <w:sz w:val="20"/>
-          <w:szCs w:val="20"/>
-        </w:rPr>
-      </w:pPr>
-    </w:p>
-    <w:p>
-      <w:pPr>
-        <w:jc w:val="center"/>
-        <w:rPr>
-          <w:rFonts w:ascii="Arvo" w:hAnsi="Arvo"/>
-          <w:color w:val="454545"/>
-          <w:sz w:val="20"/>
-          <w:szCs w:val="20"/>
-        </w:rPr>
-      </w:pPr>
-    </w:p>
-    <w:p>
-      <w:pPr>
-        <w:jc w:val="center"/>
-        <w:rPr>
-          <w:rFonts w:ascii="Arvo" w:hAnsi="Arvo"/>
-          <w:color w:val="454545"/>
-          <w:sz w:val="20"/>
-          <w:szCs w:val="20"/>
-        </w:rPr>
-      </w:pPr>
-    </w:p>
-    <w:p>
-      <w:pPr>
-        <w:jc w:val="center"/>
-        <w:rPr>
-          <w:rFonts w:ascii="Arvo" w:hAnsi="Arvo"/>
-          <w:color w:val="454545"/>
-          <w:sz w:val="20"/>
-          <w:szCs w:val="20"/>
-        </w:rPr>
-      </w:pPr>
-      <w:r>
-        <w:rPr>
-          <w:rFonts w:ascii="Arvo" w:hAnsi="Arvo"/>
-          <w:color w:val="454545"/>
-          <w:sz w:val="20"/>
-          <w:szCs w:val="20"/>
-        </w:rPr>
-        <w:t>____________________________</w:t>
-      </w:r>
-      <w:r>
-        <w:rPr>
-          <w:rFonts w:ascii="Arvo" w:hAnsi="Arvo"/>
-          <w:color w:val="454545"/>
-          <w:sz w:val="20"/>
-          <w:szCs w:val="20"/>
-        </w:rPr>
-        <w:tab/>
-      </w:r>
-      <w:r>
-        <w:rPr>
-          <w:rFonts w:ascii="Arvo" w:hAnsi="Arvo"/>
-          <w:color w:val="454545"/>
-          <w:sz w:val="20"/>
-          <w:szCs w:val="20"/>
-        </w:rPr>
-        <w:tab/>
-      </w:r>
-      <w:r>
-        <w:rPr>
-          <w:rFonts w:ascii="Arvo" w:hAnsi="Arvo"/>
-          <w:color w:val="454545"/>
-          <w:sz w:val="20"/>
-          <w:szCs w:val="20"/>
-        </w:rPr>
-        <w:tab/>
-        <w:t>____________________________</w:t>
-      </w:r>
-    </w:p>
-    <w:p>
-      <w:pPr>
-        <w:jc w:val="center"/>
-        <w:rPr>
-          <w:rFonts w:ascii="Arvo" w:hAnsi="Arvo"/>
-          <w:color w:val="454545"/>
-          <w:sz w:val="20"/>
-          <w:szCs w:val="20"/>
-        </w:rPr>
-      </w:pPr>
-      <w:r>
-        <w:rPr>
-          <w:rFonts w:ascii="Arvo" w:hAnsi="Arvo"/>
-          <w:color w:val="454545"/>
-          <w:sz w:val="20"/>
-          <w:szCs w:val="20"/>
-        </w:rPr>
-        <w:t>Tatiana Cañón</w:t>
-      </w:r>
-      <w:r>
-        <w:rPr>
-          <w:rFonts w:ascii="Arvo" w:hAnsi="Arvo"/>
-          <w:color w:val="454545"/>
-          <w:sz w:val="20"/>
-          <w:szCs w:val="20"/>
-        </w:rPr>
-        <w:tab/>
-      </w:r>
-      <w:r>
-        <w:rPr>
-          <w:rFonts w:ascii="Arvo" w:hAnsi="Arvo"/>
-          <w:color w:val="454545"/>
-          <w:sz w:val="20"/>
-          <w:szCs w:val="20"/>
-        </w:rPr>
-        <w:tab/>
-      </w:r>
-      <w:r>
-        <w:rPr>
-          <w:rFonts w:ascii="Arvo" w:hAnsi="Arvo"/>
-          <w:color w:val="454545"/>
-          <w:sz w:val="20"/>
-          <w:szCs w:val="20"/>
-        </w:rPr>
-        <w:tab/>
-      </w:r>
-      <w:r>
-        <w:rPr>
-          <w:rFonts w:ascii="Arvo" w:hAnsi="Arvo"/>
-          <w:color w:val="454545"/>
-          <w:sz w:val="20"/>
-          <w:szCs w:val="20"/>
-        </w:rPr>
-        <w:tab/>
-      </w:r>
-      <w:r>
-        <w:rPr>
-          <w:rFonts w:ascii="Arvo" w:hAnsi="Arvo"/>
-          <w:color w:val="454545"/>
-          <w:sz w:val="20"/>
-          <w:szCs w:val="20"/>
-        </w:rPr>
-        <w:tab/>
-        <w:t>Jhon Triana</w:t>
-      </w:r>
-    </w:p>
-    <w:p>
-      <w:pPr>
-        <w:jc w:val="center"/>
-        <w:rPr>
-          <w:rFonts w:ascii="Arvo" w:hAnsi="Arvo"/>
-          <w:color w:val="454545"/>
-          <w:sz w:val="20"/>
-          <w:szCs w:val="20"/>
-        </w:rPr>
-      </w:pPr>
-      <w:r>
-        <w:rPr>
-          <w:rFonts w:ascii="Arvo" w:hAnsi="Arvo"/>
-          <w:color w:val="454545"/>
-          <w:sz w:val="20"/>
-          <w:szCs w:val="20"/>
-        </w:rPr>
-        <w:t>Desarrollador Web</w:t>
-      </w:r>
-      <w:r>
-        <w:rPr>
-          <w:rFonts w:ascii="Arvo" w:hAnsi="Arvo"/>
-          <w:color w:val="454545"/>
-          <w:sz w:val="20"/>
-          <w:szCs w:val="20"/>
-        </w:rPr>
-        <w:tab/>
-      </w:r>
-      <w:r>
-        <w:rPr>
-          <w:rFonts w:ascii="Arvo" w:hAnsi="Arvo"/>
-          <w:color w:val="454545"/>
-          <w:sz w:val="20"/>
-          <w:szCs w:val="20"/>
-        </w:rPr>
-        <w:tab/>
-      </w:r>
-      <w:r>
-        <w:rPr>
-          <w:rFonts w:ascii="Arvo" w:hAnsi="Arvo"/>
-          <w:color w:val="454545"/>
-          <w:sz w:val="20"/>
-          <w:szCs w:val="20"/>
-        </w:rPr>
-        <w:tab/>
-      </w:r>
-      <w:r>
-        <w:rPr>
-          <w:rFonts w:ascii="Arvo" w:hAnsi="Arvo"/>
-          <w:color w:val="454545"/>
-          <w:sz w:val="20"/>
-          <w:szCs w:val="20"/>
-        </w:rPr>
-        <w:tab/>
-        <w:t>Desarrollador Web</w:t>
-      </w:r>
-    </w:p>
-    <w:p>
-      <w:pPr>
-        <w:jc w:val="center"/>
-        <w:rPr>
-          <w:rFonts w:ascii="Arvo" w:hAnsi="Arvo"/>
-          <w:color w:val="454545"/>
-          <w:sz w:val="20"/>
-          <w:szCs w:val="20"/>
-        </w:rPr>
-      </w:pPr>
-    </w:p>
-    <w:p>
-      <w:pPr>
-        <w:jc w:val="center"/>
-        <w:rPr>
-          <w:rFonts w:ascii="Arvo" w:hAnsi="Arvo"/>
-          <w:color w:val="454545"/>
-          <w:sz w:val="20"/>
-          <w:szCs w:val="20"/>
-        </w:rPr>
-      </w:pPr>
-    </w:p>
-    <w:p>
-      <w:pPr>
-        <w:jc w:val="center"/>
-        <w:rPr>
-          <w:rFonts w:ascii="Arvo" w:hAnsi="Arvo"/>
-          <w:color w:val="454545"/>
-          <w:sz w:val="20"/>
-          <w:szCs w:val="20"/>
-        </w:rPr>
-      </w:pPr>
-    </w:p>
-    <w:p>
-      <w:pPr>
-        <w:jc w:val="center"/>
-        <w:rPr>
-          <w:rFonts w:ascii="Arvo" w:hAnsi="Arvo"/>
-          <w:color w:val="454545"/>
-          <w:sz w:val="20"/>
-          <w:szCs w:val="20"/>
-        </w:rPr>
-      </w:pPr>
-    </w:p>
-    <w:p>
-      <w:pPr>
-        <w:jc w:val="center"/>
-        <w:rPr>
-          <w:rFonts w:ascii="Arvo" w:hAnsi="Arvo"/>
-          <w:color w:val="454545"/>
-          <w:sz w:val="20"/>
-          <w:szCs w:val="20"/>
-        </w:rPr>
-      </w:pPr>
-    </w:p>
-    <w:p>
-      <w:pPr>
-        <w:jc w:val="center"/>
-        <w:rPr>
-          <w:rFonts w:ascii="Arvo" w:hAnsi="Arvo"/>
-          <w:color w:val="454545"/>
-          <w:sz w:val="20"/>
-          <w:szCs w:val="20"/>
-        </w:rPr>
-      </w:pPr>
-      <w:r>
-        <w:rPr>
-          <w:rFonts w:ascii="Arvo" w:hAnsi="Arvo"/>
-          <w:color w:val="454545"/>
-          <w:sz w:val="20"/>
-          <w:szCs w:val="20"/>
-        </w:rPr>
-        <w:t>____________________________</w:t>
-      </w:r>
-      <w:r>
-        <w:rPr>
-          <w:rFonts w:ascii="Arvo" w:hAnsi="Arvo"/>
-          <w:color w:val="454545"/>
-          <w:sz w:val="20"/>
-          <w:szCs w:val="20"/>
-        </w:rPr>
-        <w:tab/>
-      </w:r>
-      <w:r>
-        <w:rPr>
-          <w:rFonts w:ascii="Arvo" w:hAnsi="Arvo"/>
-          <w:color w:val="454545"/>
-          <w:sz w:val="20"/>
-          <w:szCs w:val="20"/>
-        </w:rPr>
-        <w:tab/>
-      </w:r>
-      <w:r>
-        <w:rPr>
-          <w:rFonts w:ascii="Arvo" w:hAnsi="Arvo"/>
-          <w:color w:val="454545"/>
-          <w:sz w:val="20"/>
-          <w:szCs w:val="20"/>
-        </w:rPr>
-        <w:tab/>
-        <w:t>____________________________</w:t>
-      </w:r>
-    </w:p>
-    <w:p>
-      <w:pPr>
-        <w:jc w:val="center"/>
-        <w:rPr>
-          <w:rFonts w:ascii="Arvo" w:hAnsi="Arvo"/>
-          <w:color w:val="454545"/>
-          <w:sz w:val="20"/>
-          <w:szCs w:val="20"/>
-        </w:rPr>
-      </w:pPr>
-      <w:r>
-        <w:rPr>
-          <w:rFonts w:ascii="Arvo" w:hAnsi="Arvo"/>
-          <w:color w:val="454545"/>
-          <w:sz w:val="20"/>
-          <w:szCs w:val="20"/>
-        </w:rPr>
-        <w:t>Nalsy Gordillo</w:t>
-      </w:r>
-      <w:r>
-        <w:rPr>
-          <w:rFonts w:ascii="Arvo" w:hAnsi="Arvo"/>
-          <w:color w:val="454545"/>
-          <w:sz w:val="20"/>
-          <w:szCs w:val="20"/>
-        </w:rPr>
-        <w:tab/>
-      </w:r>
-      <w:r>
-        <w:rPr>
-          <w:rFonts w:ascii="Arvo" w:hAnsi="Arvo"/>
-          <w:color w:val="454545"/>
-          <w:sz w:val="20"/>
-          <w:szCs w:val="20"/>
-        </w:rPr>
-        <w:tab/>
-      </w:r>
-      <w:r>
-        <w:rPr>
-          <w:rFonts w:ascii="Arvo" w:hAnsi="Arvo"/>
-          <w:color w:val="454545"/>
-          <w:sz w:val="20"/>
-          <w:szCs w:val="20"/>
-        </w:rPr>
-        <w:tab/>
-      </w:r>
-      <w:r>
-        <w:rPr>
-          <w:rFonts w:ascii="Arvo" w:hAnsi="Arvo"/>
-          <w:color w:val="454545"/>
-          <w:sz w:val="20"/>
-          <w:szCs w:val="20"/>
-        </w:rPr>
-        <w:tab/>
-      </w:r>
-      <w:r>
-        <w:rPr>
-          <w:rFonts w:ascii="Arvo" w:hAnsi="Arvo"/>
-          <w:color w:val="454545"/>
-          <w:sz w:val="20"/>
-          <w:szCs w:val="20"/>
-        </w:rPr>
-        <w:tab/>
-        <w:t>Wilson Marín</w:t>
-      </w:r>
-    </w:p>
-    <w:p>
-      <w:pPr>
-        <w:jc w:val="center"/>
-        <w:rPr>
-          <w:rFonts w:ascii="Arvo" w:hAnsi="Arvo"/>
-          <w:color w:val="454545"/>
-          <w:sz w:val="20"/>
-          <w:szCs w:val="20"/>
-        </w:rPr>
-      </w:pPr>
-      <w:r>
-        <w:rPr>
-          <w:rFonts w:ascii="Arvo" w:hAnsi="Arvo"/>
-          <w:color w:val="454545"/>
-          <w:sz w:val="20"/>
-          <w:szCs w:val="20"/>
-        </w:rPr>
-        <w:t>Diseñador Web</w:t>
-      </w:r>
-      <w:r>
-        <w:rPr>
-          <w:rFonts w:ascii="Arvo" w:hAnsi="Arvo"/>
-          <w:color w:val="454545"/>
-          <w:sz w:val="20"/>
-          <w:szCs w:val="20"/>
-        </w:rPr>
-        <w:tab/>
-      </w:r>
-      <w:r>
-        <w:rPr>
-          <w:rFonts w:ascii="Arvo" w:hAnsi="Arvo"/>
-          <w:color w:val="454545"/>
-          <w:sz w:val="20"/>
-          <w:szCs w:val="20"/>
-        </w:rPr>
-        <w:tab/>
-      </w:r>
-      <w:r>
-        <w:rPr>
-          <w:rFonts w:ascii="Arvo" w:hAnsi="Arvo"/>
-          <w:color w:val="454545"/>
-          <w:sz w:val="20"/>
-          <w:szCs w:val="20"/>
-        </w:rPr>
-        <w:tab/>
-      </w:r>
-      <w:r>
-        <w:rPr>
-          <w:rFonts w:ascii="Arvo" w:hAnsi="Arvo"/>
-          <w:color w:val="454545"/>
-          <w:sz w:val="20"/>
-          <w:szCs w:val="20"/>
-        </w:rPr>
-        <w:tab/>
-        <w:t>Diseñador Web</w:t>
-      </w:r>
     </w:p>
     <w:p>
       <w:pPr>
@@ -4543,7 +3848,7 @@
 </file>
 
 <file path=customXml/itemProps2.xml><?xml version="1.0" encoding="utf-8"?>
-<ds:datastoreItem xmlns:ds="http://schemas.openxmlformats.org/officeDocument/2006/customXml" ds:itemID="{7B0C071D-E3BA-4B16-83E9-9490E1466EEB}">
+<ds:datastoreItem xmlns:ds="http://schemas.openxmlformats.org/officeDocument/2006/customXml" ds:itemID="{4C25CCEF-8342-406D-94E8-721F2DB78446}">
   <ds:schemaRefs>
     <ds:schemaRef ds:uri="http://schemas.openxmlformats.org/officeDocument/2006/bibliography"/>
   </ds:schemaRefs>

</xml_diff>